<commit_message>
reorganisation, parsing, cleaning, projections
</commit_message>
<xml_diff>
--- a/dev_ideas.docx
+++ b/dev_ideas.docx
@@ -380,6 +380,64 @@
       </w:r>
       <w:r>
         <w:t xml:space="preserve">Autre partie sur Granger et données IRM. </w:t>
+      </w:r>
+    </w:p>
+    <w:p>
+      <w:pPr>
+        <w:rPr>
+          <w:b/>
+          <w:bCs/>
+        </w:rPr>
+      </w:pPr>
+      <w:r>
+        <w:rPr>
+          <w:b/>
+          <w:bCs/>
+        </w:rPr>
+        <w:t>Autre</w:t>
+      </w:r>
+    </w:p>
+    <w:p>
+      <w:r>
+        <w:t>Charger la table des comportements affiliatifs à part</w:t>
+      </w:r>
+      <w:r>
+        <w:t xml:space="preserve">, a prendre comme unve valeur d’input à un moment donné. </w:t>
+      </w:r>
+    </w:p>
+    <w:p>
+      <w:r>
+        <w:t>Pour ind_obs_time, voir si</w:t>
+      </w:r>
+      <w:r>
+        <w:t xml:space="preserve"> ça peut être utile d’avoir des individus qui ne sont pas du tout dans le jeu de donnée. </w:t>
+      </w:r>
+    </w:p>
+    <w:p/>
+    <w:p>
+      <w:r>
+        <w:t xml:space="preserve">Définir les deux colonnes </w:t>
+      </w:r>
+      <w:r>
+        <w:t>de comportement sociaux.</w:t>
+      </w:r>
+    </w:p>
+    <w:p>
+      <w:r>
+        <w:t xml:space="preserve">Faire des checks dans les données : que tout les comportements sociaux aient bien un interactor, </w:t>
+      </w:r>
+      <w:r>
+        <w:t>que tous les comportements orienés aient bien, etc…..</w:t>
+      </w:r>
+    </w:p>
+    <w:p>
+      <w:r>
+        <w:t xml:space="preserve">Méthode de check. Faire des briques de trucs très généraux et des bloques qui synthetisent tout ça pour un pipeline rapide pour l’utilisateur. </w:t>
+      </w:r>
+    </w:p>
+    <w:p>
+      <w:r>
+        <w:t>Edege_list : toujours non-symetrique.</w:t>
       </w:r>
     </w:p>
     <w:sectPr>

</xml_diff>

<commit_message>
avancée de la generalisation du cleaning
</commit_message>
<xml_diff>
--- a/dev_ideas.docx
+++ b/dev_ideas.docx
@@ -14,22 +14,47 @@
           <w:b/>
           <w:bCs/>
         </w:rPr>
-        <w:t>Liste developpements possibles package</w:t>
-      </w:r>
-    </w:p>
-    <w:p>
-      <w:pPr>
-        <w:rPr>
-          <w:b/>
-          <w:bCs/>
-        </w:rPr>
-      </w:pPr>
-      <w:r>
-        <w:rPr>
-          <w:b/>
-          <w:bCs/>
-        </w:rPr>
-        <w:t>Cleaning :</w:t>
+        <w:t xml:space="preserve">Liste </w:t>
+      </w:r>
+      <w:proofErr w:type="spellStart"/>
+      <w:r>
+        <w:rPr>
+          <w:b/>
+          <w:bCs/>
+        </w:rPr>
+        <w:t>developpements</w:t>
+      </w:r>
+      <w:proofErr w:type="spellEnd"/>
+      <w:r>
+        <w:rPr>
+          <w:b/>
+          <w:bCs/>
+        </w:rPr>
+        <w:t xml:space="preserve"> possibles package</w:t>
+      </w:r>
+    </w:p>
+    <w:p>
+      <w:pPr>
+        <w:rPr>
+          <w:b/>
+          <w:bCs/>
+        </w:rPr>
+      </w:pPr>
+      <w:proofErr w:type="spellStart"/>
+      <w:r>
+        <w:rPr>
+          <w:b/>
+          <w:bCs/>
+        </w:rPr>
+        <w:t>Cleaning</w:t>
+      </w:r>
+      <w:proofErr w:type="spellEnd"/>
+      <w:r>
+        <w:rPr>
+          <w:b/>
+          <w:bCs/>
+        </w:rPr>
+        <w:t> :</w:t>
       </w:r>
     </w:p>
     <w:p>
@@ -40,16 +65,34 @@
         </w:rPr>
         <w:t>-</w:t>
       </w:r>
-      <w:r>
-        <w:t>definir clairement</w:t>
-      </w:r>
-      <w:r>
-        <w:t xml:space="preserve"> des exceptions sur boris</w:t>
-      </w:r>
-    </w:p>
-    <w:p>
-      <w:r>
-        <w:t>-definir le format d’</w:t>
+      <w:proofErr w:type="spellStart"/>
+      <w:r>
+        <w:t>definir</w:t>
+      </w:r>
+      <w:proofErr w:type="spellEnd"/>
+      <w:r>
+        <w:t xml:space="preserve"> clairement</w:t>
+      </w:r>
+      <w:r>
+        <w:t xml:space="preserve"> des exceptions sur </w:t>
+      </w:r>
+      <w:proofErr w:type="spellStart"/>
+      <w:r>
+        <w:t>boris</w:t>
+      </w:r>
+      <w:proofErr w:type="spellEnd"/>
+    </w:p>
+    <w:p>
+      <w:r>
+        <w:t>-</w:t>
+      </w:r>
+      <w:proofErr w:type="spellStart"/>
+      <w:r>
+        <w:t>definir</w:t>
+      </w:r>
+      <w:proofErr w:type="spellEnd"/>
+      <w:r>
+        <w:t xml:space="preserve"> le format d’</w:t>
       </w:r>
       <w:r>
         <w:t>output des fichiers (garder le même que la ?).</w:t>
@@ -57,12 +100,60 @@
     </w:p>
     <w:p>
       <w:r>
-        <w:t>-definir le format des comportements qu’on veut utiliser. Avantage de segmenter : les différentes étapes sont rendues indépendantes.</w:t>
-      </w:r>
-    </w:p>
-    <w:p>
-      <w:r>
-        <w:t>-rendre les différentes etaps indépendantes pour la partie filtering, et essayer de voir pour faire liste des fonctions qui ont été appliquées. Tout maintenir dans une classe de données sociales. Définir le format d’output des données.Type d’objet qui fonctionne à partir de ça. Interet : casser un peu l’aspect nested des fonctions.</w:t>
+        <w:t>-</w:t>
+      </w:r>
+      <w:proofErr w:type="spellStart"/>
+      <w:r>
+        <w:t>definir</w:t>
+      </w:r>
+      <w:proofErr w:type="spellEnd"/>
+      <w:r>
+        <w:t xml:space="preserve"> le format des comportements qu’on veut utiliser. Avantage de segmenter : les différentes étapes sont rendues indépendantes.</w:t>
+      </w:r>
+    </w:p>
+    <w:p>
+      <w:r>
+        <w:t xml:space="preserve">-rendre les différentes </w:t>
+      </w:r>
+      <w:proofErr w:type="spellStart"/>
+      <w:r>
+        <w:t>etaps</w:t>
+      </w:r>
+      <w:proofErr w:type="spellEnd"/>
+      <w:r>
+        <w:t xml:space="preserve"> indépendantes pour la partie </w:t>
+      </w:r>
+      <w:proofErr w:type="spellStart"/>
+      <w:r>
+        <w:t>filtering</w:t>
+      </w:r>
+      <w:proofErr w:type="spellEnd"/>
+      <w:r>
+        <w:t xml:space="preserve">, et essayer de voir pour faire liste des fonctions qui ont été appliquées. Tout maintenir dans une classe de données sociales. Définir le format d’output des </w:t>
+      </w:r>
+      <w:proofErr w:type="spellStart"/>
+      <w:r>
+        <w:t>données.Type</w:t>
+      </w:r>
+      <w:proofErr w:type="spellEnd"/>
+      <w:r>
+        <w:t xml:space="preserve"> d’objet qui fonctionne à partir de ça. </w:t>
+      </w:r>
+      <w:proofErr w:type="spellStart"/>
+      <w:r>
+        <w:t>Interet</w:t>
+      </w:r>
+      <w:proofErr w:type="spellEnd"/>
+      <w:r>
+        <w:t xml:space="preserve"> : casser un peu l’aspect </w:t>
+      </w:r>
+      <w:proofErr w:type="spellStart"/>
+      <w:r>
+        <w:t>nested</w:t>
+      </w:r>
+      <w:proofErr w:type="spellEnd"/>
+      <w:r>
+        <w:t xml:space="preserve"> des fonctions.</w:t>
       </w:r>
     </w:p>
     <w:p>
@@ -99,11 +190,24 @@
         </w:rPr>
         <w:t>-</w:t>
       </w:r>
-      <w:r>
-        <w:t>definir les différentes méthodes qui peuvent être utilisées.</w:t>
-      </w:r>
-      <w:r>
-        <w:t xml:space="preserve"> (scan, comportements affiliatifs, ratio agonistique vs affliatif, etc.).</w:t>
+      <w:proofErr w:type="spellStart"/>
+      <w:r>
+        <w:t>definir</w:t>
+      </w:r>
+      <w:proofErr w:type="spellEnd"/>
+      <w:r>
+        <w:t xml:space="preserve"> les différentes méthodes qui peuvent être utilisées.</w:t>
+      </w:r>
+      <w:r>
+        <w:t xml:space="preserve"> (scan, comportements affiliatifs, ratio agonistique vs </w:t>
+      </w:r>
+      <w:proofErr w:type="spellStart"/>
+      <w:r>
+        <w:t>affliatif</w:t>
+      </w:r>
+      <w:proofErr w:type="spellEnd"/>
+      <w:r>
+        <w:t>, etc.).</w:t>
       </w:r>
     </w:p>
     <w:p>
@@ -121,7 +225,15 @@
         <w:t>-</w:t>
       </w:r>
       <w:r>
-        <w:t>voir l’interet du scan</w:t>
+        <w:t>voir l’</w:t>
+      </w:r>
+      <w:proofErr w:type="spellStart"/>
+      <w:r>
+        <w:t>interet</w:t>
+      </w:r>
+      <w:proofErr w:type="spellEnd"/>
+      <w:r>
+        <w:t xml:space="preserve"> du scan</w:t>
       </w:r>
     </w:p>
     <w:p>
@@ -133,8 +245,13 @@
         <w:t>-</w:t>
       </w:r>
       <w:r>
-        <w:t>commencer à bosser sur multilayer</w:t>
-      </w:r>
+        <w:t xml:space="preserve">commencer à bosser sur </w:t>
+      </w:r>
+      <w:proofErr w:type="spellStart"/>
+      <w:r>
+        <w:t>multilayer</w:t>
+      </w:r>
+      <w:proofErr w:type="spellEnd"/>
       <w:r>
         <w:t xml:space="preserve"> avec Fabrizio</w:t>
       </w:r>
@@ -150,22 +267,39 @@
         <w:t>-mettre les affiliative network séparément.</w:t>
       </w:r>
       <w:r>
-        <w:t xml:space="preserve"> On s’en fout de l’optimisaton à ce niveau.</w:t>
-      </w:r>
-    </w:p>
-    <w:p>
-      <w:pPr>
-        <w:rPr>
-          <w:b/>
-          <w:bCs/>
-        </w:rPr>
-      </w:pPr>
-      <w:r>
-        <w:rPr>
-          <w:b/>
-          <w:bCs/>
-        </w:rPr>
-        <w:t>Net_viz :</w:t>
+        <w:t xml:space="preserve"> On s’en fout de l’</w:t>
+      </w:r>
+      <w:proofErr w:type="spellStart"/>
+      <w:r>
+        <w:t>optimisaton</w:t>
+      </w:r>
+      <w:proofErr w:type="spellEnd"/>
+      <w:r>
+        <w:t xml:space="preserve"> à ce niveau.</w:t>
+      </w:r>
+    </w:p>
+    <w:p>
+      <w:pPr>
+        <w:rPr>
+          <w:b/>
+          <w:bCs/>
+        </w:rPr>
+      </w:pPr>
+      <w:proofErr w:type="spellStart"/>
+      <w:r>
+        <w:rPr>
+          <w:b/>
+          <w:bCs/>
+        </w:rPr>
+        <w:t>Net_viz</w:t>
+      </w:r>
+      <w:proofErr w:type="spellEnd"/>
+      <w:r>
+        <w:rPr>
+          <w:b/>
+          <w:bCs/>
+        </w:rPr>
+        <w:t> :</w:t>
       </w:r>
     </w:p>
     <w:p>
@@ -180,7 +314,15 @@
         <w:t>relier</w:t>
       </w:r>
       <w:r>
-        <w:t xml:space="preserve"> Gephi à Python</w:t>
+        <w:t xml:space="preserve"> </w:t>
+      </w:r>
+      <w:proofErr w:type="spellStart"/>
+      <w:r>
+        <w:t>Gephi</w:t>
+      </w:r>
+      <w:proofErr w:type="spellEnd"/>
+      <w:r>
+        <w:t xml:space="preserve"> à Python</w:t>
       </w:r>
     </w:p>
     <w:p>
@@ -201,12 +343,21 @@
           <w:bCs/>
         </w:rPr>
       </w:pPr>
-      <w:r>
-        <w:rPr>
-          <w:b/>
-          <w:bCs/>
-        </w:rPr>
-        <w:t xml:space="preserve">Gui_code : </w:t>
+      <w:proofErr w:type="spellStart"/>
+      <w:r>
+        <w:rPr>
+          <w:b/>
+          <w:bCs/>
+        </w:rPr>
+        <w:t>Gui_code</w:t>
+      </w:r>
+      <w:proofErr w:type="spellEnd"/>
+      <w:r>
+        <w:rPr>
+          <w:b/>
+          <w:bCs/>
+        </w:rPr>
+        <w:t xml:space="preserve"> : </w:t>
       </w:r>
     </w:p>
     <w:p>
@@ -224,12 +375,21 @@
           <w:bCs/>
         </w:rPr>
       </w:pPr>
-      <w:r>
-        <w:rPr>
-          <w:b/>
-          <w:bCs/>
-        </w:rPr>
-        <w:t xml:space="preserve">Stat_analysis : </w:t>
+      <w:proofErr w:type="spellStart"/>
+      <w:r>
+        <w:rPr>
+          <w:b/>
+          <w:bCs/>
+        </w:rPr>
+        <w:t>Stat_analysis</w:t>
+      </w:r>
+      <w:proofErr w:type="spellEnd"/>
+      <w:r>
+        <w:rPr>
+          <w:b/>
+          <w:bCs/>
+        </w:rPr>
+        <w:t xml:space="preserve"> : </w:t>
       </w:r>
     </w:p>
     <w:p>
@@ -241,22 +401,70 @@
         <w:t>-</w:t>
       </w:r>
       <w:r>
-        <w:t>Voir controlabilité etc.</w:t>
-      </w:r>
-    </w:p>
-    <w:p>
-      <w:r>
-        <w:t>-definir des objets de type null model.</w:t>
-      </w:r>
-    </w:p>
-    <w:p>
-      <w:r>
-        <w:t>-pour les réseaux, conserver une structure pandas ou passer sur un mode obje qui contient les propriétés ? -&gt; celui la pas mal.</w:t>
-      </w:r>
-    </w:p>
-    <w:p>
-      <w:r>
-        <w:t>-Partie de Subsampling.</w:t>
+        <w:t xml:space="preserve">Voir </w:t>
+      </w:r>
+      <w:proofErr w:type="spellStart"/>
+      <w:r>
+        <w:t>controlabilité</w:t>
+      </w:r>
+      <w:proofErr w:type="spellEnd"/>
+      <w:r>
+        <w:t xml:space="preserve"> etc.</w:t>
+      </w:r>
+    </w:p>
+    <w:p>
+      <w:r>
+        <w:t>-</w:t>
+      </w:r>
+      <w:proofErr w:type="spellStart"/>
+      <w:r>
+        <w:t>definir</w:t>
+      </w:r>
+      <w:proofErr w:type="spellEnd"/>
+      <w:r>
+        <w:t xml:space="preserve"> des objets de type </w:t>
+      </w:r>
+      <w:proofErr w:type="spellStart"/>
+      <w:r>
+        <w:t>null</w:t>
+      </w:r>
+      <w:proofErr w:type="spellEnd"/>
+      <w:r>
+        <w:t xml:space="preserve"> model.</w:t>
+      </w:r>
+    </w:p>
+    <w:p>
+      <w:r>
+        <w:t xml:space="preserve">-pour les réseaux, conserver une structure pandas ou passer sur un mode </w:t>
+      </w:r>
+      <w:proofErr w:type="spellStart"/>
+      <w:r>
+        <w:t>obje</w:t>
+      </w:r>
+      <w:proofErr w:type="spellEnd"/>
+      <w:r>
+        <w:t xml:space="preserve"> qui contient les propriétés ? -&gt; </w:t>
+      </w:r>
+      <w:proofErr w:type="spellStart"/>
+      <w:r>
+        <w:t>celui la</w:t>
+      </w:r>
+      <w:proofErr w:type="spellEnd"/>
+      <w:r>
+        <w:t xml:space="preserve"> pas mal.</w:t>
+      </w:r>
+    </w:p>
+    <w:p>
+      <w:r>
+        <w:t xml:space="preserve">-Partie de </w:t>
+      </w:r>
+      <w:proofErr w:type="spellStart"/>
+      <w:r>
+        <w:t>Subsampling</w:t>
+      </w:r>
+      <w:proofErr w:type="spellEnd"/>
+      <w:r>
+        <w:t>.</w:t>
       </w:r>
       <w:r>
         <w:t xml:space="preserve"> </w:t>
@@ -275,8 +483,17 @@
           <w:b/>
           <w:bCs/>
         </w:rPr>
-        <w:t>Aspect dev meta</w:t>
-      </w:r>
+        <w:t xml:space="preserve">Aspect dev </w:t>
+      </w:r>
+      <w:proofErr w:type="spellStart"/>
+      <w:r>
+        <w:rPr>
+          <w:b/>
+          <w:bCs/>
+        </w:rPr>
+        <w:t>meta</w:t>
+      </w:r>
+      <w:proofErr w:type="spellEnd"/>
       <w:r>
         <w:rPr>
           <w:b/>
@@ -287,24 +504,56 @@
     </w:p>
     <w:p>
       <w:r>
-        <w:t>-voir comment sauver les dependances convenablement</w:t>
-      </w:r>
-    </w:p>
-    <w:p>
-      <w:r>
-        <w:t>-faire un flowchart des méthodes d’utilisation classiques du truc.</w:t>
+        <w:t xml:space="preserve">-voir comment sauver les </w:t>
+      </w:r>
+      <w:proofErr w:type="spellStart"/>
+      <w:r>
+        <w:t>dependances</w:t>
+      </w:r>
+      <w:proofErr w:type="spellEnd"/>
+      <w:r>
+        <w:t xml:space="preserve"> convenablement</w:t>
+      </w:r>
+    </w:p>
+    <w:p>
+      <w:r>
+        <w:t xml:space="preserve">-faire un </w:t>
+      </w:r>
+      <w:proofErr w:type="spellStart"/>
+      <w:r>
+        <w:t>flowchart</w:t>
+      </w:r>
+      <w:proofErr w:type="spellEnd"/>
+      <w:r>
+        <w:t xml:space="preserve"> des méthodes d’utilisation classiques du truc.</w:t>
       </w:r>
       <w:r>
         <w:t xml:space="preserve"> 1 :</w:t>
       </w:r>
       <w:r>
-        <w:t xml:space="preserve"> cleaning, construction, stat, visualisation.</w:t>
+        <w:t xml:space="preserve"> </w:t>
+      </w:r>
+      <w:proofErr w:type="spellStart"/>
+      <w:r>
+        <w:t>cleaning</w:t>
+      </w:r>
+      <w:proofErr w:type="spellEnd"/>
+      <w:r>
+        <w:t>, construction, stat, visualisation.</w:t>
       </w:r>
     </w:p>
     <w:p>
       <w:r>
         <w:lastRenderedPageBreak/>
-        <w:t>-tester les options alternatives (Socprog, ANTS)</w:t>
+        <w:t>-tester les options alternatives (</w:t>
+      </w:r>
+      <w:proofErr w:type="spellStart"/>
+      <w:r>
+        <w:t>Socprog</w:t>
+      </w:r>
+      <w:proofErr w:type="spellEnd"/>
+      <w:r>
+        <w:t>, ANTS)</w:t>
       </w:r>
       <w:r>
         <w:t xml:space="preserve"> et voir comment ils font ça (format d’entrée, type d’analyses). </w:t>
@@ -322,20 +571,68 @@
     </w:p>
     <w:p>
       <w:r>
-        <w:t>-Pour els results / p^reprocessing, faire en</w:t>
-      </w:r>
-      <w:r>
-        <w:t xml:space="preserve"> sorte qe tout soit sauvé au bon endroit directement. L’utilisateur doit juste rentrer le nom du fichier. </w:t>
-      </w:r>
-    </w:p>
-    <w:p>
-      <w:r>
-        <w:t>-charger ous les packages dépendants pour tout d’un coup</w:t>
-      </w:r>
-    </w:p>
-    <w:p>
-      <w:r>
-        <w:t xml:space="preserve">-qustion sur la definition des fonctions propre au truc ou direct dans </w:t>
+        <w:t xml:space="preserve">-Pour els </w:t>
+      </w:r>
+      <w:proofErr w:type="spellStart"/>
+      <w:r>
+        <w:t>results</w:t>
+      </w:r>
+      <w:proofErr w:type="spellEnd"/>
+      <w:r>
+        <w:t xml:space="preserve"> / </w:t>
+      </w:r>
+      <w:proofErr w:type="spellStart"/>
+      <w:r>
+        <w:t>p^reprocessing</w:t>
+      </w:r>
+      <w:proofErr w:type="spellEnd"/>
+      <w:r>
+        <w:t>, faire en</w:t>
+      </w:r>
+      <w:r>
+        <w:t xml:space="preserve"> sorte </w:t>
+      </w:r>
+      <w:proofErr w:type="spellStart"/>
+      <w:r>
+        <w:t>qe</w:t>
+      </w:r>
+      <w:proofErr w:type="spellEnd"/>
+      <w:r>
+        <w:t xml:space="preserve"> tout soit sauvé au bon endroit directement. L’utilisateur doit juste rentrer le nom du fichier. </w:t>
+      </w:r>
+    </w:p>
+    <w:p>
+      <w:r>
+        <w:t xml:space="preserve">-charger </w:t>
+      </w:r>
+      <w:proofErr w:type="spellStart"/>
+      <w:r>
+        <w:t>ous</w:t>
+      </w:r>
+      <w:proofErr w:type="spellEnd"/>
+      <w:r>
+        <w:t xml:space="preserve"> les packages dépendants pour tout d’un coup</w:t>
+      </w:r>
+    </w:p>
+    <w:p>
+      <w:r>
+        <w:t>-</w:t>
+      </w:r>
+      <w:proofErr w:type="spellStart"/>
+      <w:r>
+        <w:t>qustion</w:t>
+      </w:r>
+      <w:proofErr w:type="spellEnd"/>
+      <w:r>
+        <w:t xml:space="preserve"> sur la </w:t>
+      </w:r>
+      <w:proofErr w:type="spellStart"/>
+      <w:r>
+        <w:t>definition</w:t>
+      </w:r>
+      <w:proofErr w:type="spellEnd"/>
+      <w:r>
+        <w:t xml:space="preserve"> des fonctions propre au truc ou direct dans </w:t>
       </w:r>
       <w:r>
         <w:t>méthodes</w:t>
@@ -376,7 +673,23 @@
         <w:t>-Autres types d’analyses neuro.</w:t>
       </w:r>
       <w:r>
-        <w:t xml:space="preserve"> La voir avec Strabourg, et noter leurs idées d’une couleur différente, idem pour Fabrizo. </w:t>
+        <w:t xml:space="preserve"> La voir avec </w:t>
+      </w:r>
+      <w:proofErr w:type="spellStart"/>
+      <w:r>
+        <w:t>Strabourg</w:t>
+      </w:r>
+      <w:proofErr w:type="spellEnd"/>
+      <w:r>
+        <w:t xml:space="preserve">, et noter leurs idées d’une couleur différente, idem pour </w:t>
+      </w:r>
+      <w:proofErr w:type="spellStart"/>
+      <w:r>
+        <w:t>Fabrizo</w:t>
+      </w:r>
+      <w:proofErr w:type="spellEnd"/>
+      <w:r>
+        <w:t xml:space="preserve">. </w:t>
       </w:r>
       <w:r>
         <w:t xml:space="preserve">Autre partie sur Granger et données IRM. </w:t>
@@ -402,12 +715,28 @@
         <w:t>Charger la table des comportements affiliatifs à part</w:t>
       </w:r>
       <w:r>
-        <w:t xml:space="preserve">, a prendre comme unve valeur d’input à un moment donné. </w:t>
-      </w:r>
-    </w:p>
-    <w:p>
-      <w:r>
-        <w:t>Pour ind_obs_time, voir si</w:t>
+        <w:t xml:space="preserve">, a prendre comme </w:t>
+      </w:r>
+      <w:proofErr w:type="spellStart"/>
+      <w:r>
+        <w:t>unve</w:t>
+      </w:r>
+      <w:proofErr w:type="spellEnd"/>
+      <w:r>
+        <w:t xml:space="preserve"> valeur d’input à un moment donné. </w:t>
+      </w:r>
+    </w:p>
+    <w:p>
+      <w:r>
+        <w:t xml:space="preserve">Pour </w:t>
+      </w:r>
+      <w:proofErr w:type="spellStart"/>
+      <w:r>
+        <w:t>ind_obs_time</w:t>
+      </w:r>
+      <w:proofErr w:type="spellEnd"/>
+      <w:r>
+        <w:t>, voir si</w:t>
       </w:r>
       <w:r>
         <w:t xml:space="preserve"> ça peut être utile d’avoir des individus qui ne sont pas du tout dans le jeu de donnée. </w:t>
@@ -424,20 +753,774 @@
     </w:p>
     <w:p>
       <w:r>
-        <w:t xml:space="preserve">Faire des checks dans les données : que tout les comportements sociaux aient bien un interactor, </w:t>
-      </w:r>
-      <w:r>
-        <w:t>que tous les comportements orienés aient bien, etc…..</w:t>
-      </w:r>
-    </w:p>
-    <w:p>
-      <w:r>
-        <w:t xml:space="preserve">Méthode de check. Faire des briques de trucs très généraux et des bloques qui synthetisent tout ça pour un pipeline rapide pour l’utilisateur. </w:t>
-      </w:r>
-    </w:p>
-    <w:p>
-      <w:r>
-        <w:t>Edege_list : toujours non-symetrique.</w:t>
+        <w:t xml:space="preserve">Faire des checks dans les données : que tout les comportements sociaux aient bien un </w:t>
+      </w:r>
+      <w:proofErr w:type="spellStart"/>
+      <w:r>
+        <w:t>interactor</w:t>
+      </w:r>
+      <w:proofErr w:type="spellEnd"/>
+      <w:r>
+        <w:t xml:space="preserve">, </w:t>
+      </w:r>
+      <w:r>
+        <w:t xml:space="preserve">que tous les comportements </w:t>
+      </w:r>
+      <w:proofErr w:type="spellStart"/>
+      <w:r>
+        <w:t>orienés</w:t>
+      </w:r>
+      <w:proofErr w:type="spellEnd"/>
+      <w:r>
+        <w:t xml:space="preserve"> aient bien, etc…..</w:t>
+      </w:r>
+    </w:p>
+    <w:p>
+      <w:r>
+        <w:t xml:space="preserve">Méthode de check. Faire des briques de trucs très généraux et des bloques qui </w:t>
+      </w:r>
+      <w:proofErr w:type="spellStart"/>
+      <w:r>
+        <w:t>synthetisent</w:t>
+      </w:r>
+      <w:proofErr w:type="spellEnd"/>
+      <w:r>
+        <w:t xml:space="preserve"> tout ça pour un pipeline rapide pour l’utilisateur. </w:t>
+      </w:r>
+    </w:p>
+    <w:p>
+      <w:proofErr w:type="spellStart"/>
+      <w:r>
+        <w:t>Edege_list</w:t>
+      </w:r>
+      <w:proofErr w:type="spellEnd"/>
+      <w:r>
+        <w:t> : toujours non-</w:t>
+      </w:r>
+      <w:proofErr w:type="spellStart"/>
+      <w:r>
+        <w:t>symetrique</w:t>
+      </w:r>
+      <w:proofErr w:type="spellEnd"/>
+      <w:r>
+        <w:t>.</w:t>
+      </w:r>
+    </w:p>
+    <w:p/>
+    <w:p>
+      <w:pPr>
+        <w:rPr>
+          <w:b/>
+          <w:bCs/>
+        </w:rPr>
+      </w:pPr>
+      <w:r>
+        <w:rPr>
+          <w:b/>
+          <w:bCs/>
+        </w:rPr>
+        <w:t xml:space="preserve">04/04 : </w:t>
+      </w:r>
+      <w:proofErr w:type="spellStart"/>
+      <w:r>
+        <w:rPr>
+          <w:b/>
+          <w:bCs/>
+        </w:rPr>
+        <w:t>Modif</w:t>
+      </w:r>
+      <w:proofErr w:type="spellEnd"/>
+      <w:r>
+        <w:rPr>
+          <w:b/>
+          <w:bCs/>
+        </w:rPr>
+        <w:t xml:space="preserve"> du </w:t>
+      </w:r>
+      <w:proofErr w:type="spellStart"/>
+      <w:r>
+        <w:rPr>
+          <w:b/>
+          <w:bCs/>
+        </w:rPr>
+        <w:t>cleaning</w:t>
+      </w:r>
+      <w:proofErr w:type="spellEnd"/>
+      <w:r>
+        <w:rPr>
+          <w:b/>
+          <w:bCs/>
+        </w:rPr>
+        <w:t xml:space="preserve"> des données : définir les </w:t>
+      </w:r>
+      <w:proofErr w:type="spellStart"/>
+      <w:r>
+        <w:rPr>
+          <w:b/>
+          <w:bCs/>
+        </w:rPr>
+        <w:t>invalid_lines</w:t>
+      </w:r>
+      <w:proofErr w:type="spellEnd"/>
+      <w:r>
+        <w:rPr>
+          <w:b/>
+          <w:bCs/>
+        </w:rPr>
+        <w:t xml:space="preserve"> en fonction du </w:t>
+      </w:r>
+      <w:proofErr w:type="spellStart"/>
+      <w:r>
+        <w:rPr>
+          <w:b/>
+          <w:bCs/>
+        </w:rPr>
+        <w:t>raw_data</w:t>
+      </w:r>
+      <w:proofErr w:type="spellEnd"/>
+      <w:r>
+        <w:rPr>
+          <w:b/>
+          <w:bCs/>
+        </w:rPr>
+        <w:t xml:space="preserve"> (à faire plus tard)</w:t>
+      </w:r>
+    </w:p>
+    <w:p>
+      <w:pPr>
+        <w:rPr>
+          <w:b/>
+          <w:bCs/>
+        </w:rPr>
+      </w:pPr>
+      <w:r>
+        <w:rPr>
+          <w:b/>
+          <w:bCs/>
+        </w:rPr>
+        <w:t xml:space="preserve">Gérer les histoires de format final + ajuster </w:t>
+      </w:r>
+      <w:proofErr w:type="spellStart"/>
+      <w:r>
+        <w:rPr>
+          <w:b/>
+          <w:bCs/>
+        </w:rPr>
+        <w:t>parser</w:t>
+      </w:r>
+      <w:proofErr w:type="spellEnd"/>
+      <w:r>
+        <w:rPr>
+          <w:b/>
+          <w:bCs/>
+        </w:rPr>
+        <w:t xml:space="preserve"> à partir de ça. </w:t>
+      </w:r>
+    </w:p>
+    <w:p>
+      <w:pPr>
+        <w:rPr>
+          <w:b/>
+          <w:bCs/>
+        </w:rPr>
+      </w:pPr>
+      <w:r>
+        <w:rPr>
+          <w:b/>
+          <w:bCs/>
+        </w:rPr>
+        <w:t>Les trucs à changer :</w:t>
+      </w:r>
+    </w:p>
+    <w:p>
+      <w:pPr>
+        <w:rPr>
+          <w:b/>
+          <w:bCs/>
+        </w:rPr>
+      </w:pPr>
+      <w:proofErr w:type="spellStart"/>
+      <w:r>
+        <w:rPr>
+          <w:b/>
+          <w:bCs/>
+        </w:rPr>
+        <w:t>Cleaning</w:t>
+      </w:r>
+      <w:proofErr w:type="spellEnd"/>
+      <w:r>
+        <w:rPr>
+          <w:b/>
+          <w:bCs/>
+        </w:rPr>
+        <w:t xml:space="preserve"> : </w:t>
+      </w:r>
+    </w:p>
+    <w:p>
+      <w:pPr>
+        <w:rPr>
+          <w:b/>
+          <w:bCs/>
+        </w:rPr>
+      </w:pPr>
+      <w:r>
+        <w:rPr>
+          <w:b/>
+          <w:bCs/>
+        </w:rPr>
+        <w:t>Import data -&gt; a séparer</w:t>
+      </w:r>
+      <w:r>
+        <w:rPr>
+          <w:b/>
+          <w:bCs/>
+        </w:rPr>
+        <w:t> : soit fusion soit table de base</w:t>
+      </w:r>
+    </w:p>
+    <w:p>
+      <w:pPr>
+        <w:rPr>
+          <w:b/>
+          <w:bCs/>
+        </w:rPr>
+      </w:pPr>
+      <w:r>
+        <w:rPr>
+          <w:b/>
+          <w:bCs/>
+        </w:rPr>
+        <w:lastRenderedPageBreak/>
+        <w:t>Ordonner données : ok</w:t>
+      </w:r>
+      <w:r>
+        <w:rPr>
+          <w:b/>
+          <w:bCs/>
+        </w:rPr>
+        <w:t xml:space="preserve"> (optionnel si déjà fait)</w:t>
+      </w:r>
+    </w:p>
+    <w:p>
+      <w:pPr>
+        <w:rPr>
+          <w:b/>
+          <w:bCs/>
+        </w:rPr>
+      </w:pPr>
+      <w:r>
+        <w:rPr>
+          <w:b/>
+          <w:bCs/>
+        </w:rPr>
+        <w:t>Durée focale : OK</w:t>
+      </w:r>
+      <w:r>
+        <w:rPr>
+          <w:b/>
+          <w:bCs/>
+        </w:rPr>
+        <w:t xml:space="preserve"> (optionnel si déjà fait)</w:t>
+      </w:r>
+    </w:p>
+    <w:p>
+      <w:pPr>
+        <w:rPr>
+          <w:b/>
+          <w:bCs/>
+        </w:rPr>
+      </w:pPr>
+      <w:r>
+        <w:rPr>
+          <w:b/>
+          <w:bCs/>
+        </w:rPr>
+        <w:t>Petites corrections : OK</w:t>
+      </w:r>
+      <w:r>
+        <w:rPr>
+          <w:b/>
+          <w:bCs/>
+        </w:rPr>
+        <w:t xml:space="preserve"> (optionnel si déjà fait)</w:t>
+      </w:r>
+    </w:p>
+    <w:p>
+      <w:pPr>
+        <w:rPr>
+          <w:b/>
+          <w:bCs/>
+        </w:rPr>
+      </w:pPr>
+      <w:r>
+        <w:rPr>
+          <w:b/>
+          <w:bCs/>
+        </w:rPr>
+        <w:t xml:space="preserve">Corriger </w:t>
+      </w:r>
+      <w:proofErr w:type="spellStart"/>
+      <w:r>
+        <w:rPr>
+          <w:b/>
+          <w:bCs/>
+        </w:rPr>
+        <w:t>categories</w:t>
+      </w:r>
+      <w:proofErr w:type="spellEnd"/>
+      <w:r>
+        <w:rPr>
+          <w:b/>
+          <w:bCs/>
+        </w:rPr>
+        <w:t xml:space="preserve"> comportementale : </w:t>
+      </w:r>
+      <w:r>
+        <w:rPr>
+          <w:b/>
+          <w:bCs/>
+        </w:rPr>
+        <w:t xml:space="preserve">rendre </w:t>
+      </w:r>
+      <w:r>
+        <w:rPr>
+          <w:b/>
+          <w:bCs/>
+        </w:rPr>
+        <w:t>optionnel</w:t>
+      </w:r>
+      <w:r>
+        <w:rPr>
+          <w:b/>
+          <w:bCs/>
+        </w:rPr>
+        <w:t xml:space="preserve"> (pas obligé d’être fait)</w:t>
+      </w:r>
+    </w:p>
+    <w:p>
+      <w:pPr>
+        <w:rPr>
+          <w:b/>
+          <w:bCs/>
+          <w:lang w:val="en-US"/>
+        </w:rPr>
+      </w:pPr>
+      <w:r>
+        <w:rPr>
+          <w:b/>
+          <w:bCs/>
+          <w:lang w:val="en-US"/>
+        </w:rPr>
+        <w:t xml:space="preserve">New behavioral cat : </w:t>
+      </w:r>
+      <w:proofErr w:type="spellStart"/>
+      <w:r>
+        <w:rPr>
+          <w:b/>
+          <w:bCs/>
+          <w:lang w:val="en-US"/>
+        </w:rPr>
+        <w:t>optionnel</w:t>
+      </w:r>
+      <w:proofErr w:type="spellEnd"/>
+      <w:r>
+        <w:rPr>
+          <w:b/>
+          <w:bCs/>
+          <w:lang w:val="en-US"/>
+        </w:rPr>
+        <w:t xml:space="preserve"> -&gt; a </w:t>
+      </w:r>
+      <w:r>
+        <w:rPr>
+          <w:b/>
+          <w:bCs/>
+          <w:lang w:val="en-US"/>
+        </w:rPr>
+        <w:t xml:space="preserve">adjuster dans visualization. </w:t>
+      </w:r>
+      <w:r>
+        <w:rPr>
+          <w:b/>
+          <w:bCs/>
+          <w:lang w:val="en-US"/>
+        </w:rPr>
+        <w:t xml:space="preserve">Tres </w:t>
+      </w:r>
+      <w:proofErr w:type="spellStart"/>
+      <w:r>
+        <w:rPr>
+          <w:b/>
+          <w:bCs/>
+          <w:lang w:val="en-US"/>
+        </w:rPr>
+        <w:t>spécifique</w:t>
+      </w:r>
+      <w:proofErr w:type="spellEnd"/>
+      <w:r>
+        <w:rPr>
+          <w:b/>
+          <w:bCs/>
+          <w:lang w:val="en-US"/>
+        </w:rPr>
+        <w:t xml:space="preserve"> à </w:t>
+      </w:r>
+      <w:proofErr w:type="spellStart"/>
+      <w:r>
+        <w:rPr>
+          <w:b/>
+          <w:bCs/>
+          <w:lang w:val="en-US"/>
+        </w:rPr>
+        <w:t>notre</w:t>
+      </w:r>
+      <w:proofErr w:type="spellEnd"/>
+      <w:r>
+        <w:rPr>
+          <w:b/>
+          <w:bCs/>
+          <w:lang w:val="en-US"/>
+        </w:rPr>
+        <w:t xml:space="preserve"> </w:t>
+      </w:r>
+      <w:proofErr w:type="spellStart"/>
+      <w:r>
+        <w:rPr>
+          <w:b/>
+          <w:bCs/>
+          <w:lang w:val="en-US"/>
+        </w:rPr>
+        <w:t>truc</w:t>
+      </w:r>
+      <w:proofErr w:type="spellEnd"/>
+      <w:r>
+        <w:rPr>
+          <w:b/>
+          <w:bCs/>
+          <w:lang w:val="en-US"/>
+        </w:rPr>
+        <w:t xml:space="preserve"> </w:t>
+      </w:r>
+      <w:proofErr w:type="spellStart"/>
+      <w:r>
+        <w:rPr>
+          <w:b/>
+          <w:bCs/>
+          <w:lang w:val="en-US"/>
+        </w:rPr>
+        <w:t>ici</w:t>
+      </w:r>
+      <w:proofErr w:type="spellEnd"/>
+      <w:r>
+        <w:rPr>
+          <w:b/>
+          <w:bCs/>
+          <w:lang w:val="en-US"/>
+        </w:rPr>
+        <w:t>.</w:t>
+      </w:r>
+    </w:p>
+    <w:p>
+      <w:pPr>
+        <w:rPr>
+          <w:b/>
+          <w:bCs/>
+        </w:rPr>
+      </w:pPr>
+      <w:proofErr w:type="spellStart"/>
+      <w:r>
+        <w:rPr>
+          <w:b/>
+          <w:bCs/>
+        </w:rPr>
+        <w:t>Empty_col</w:t>
+      </w:r>
+      <w:proofErr w:type="spellEnd"/>
+      <w:r>
+        <w:rPr>
+          <w:b/>
+          <w:bCs/>
+        </w:rPr>
+        <w:t xml:space="preserve"> : optionnel, très spécifique à</w:t>
+      </w:r>
+      <w:r>
+        <w:rPr>
+          <w:b/>
+          <w:bCs/>
+        </w:rPr>
+        <w:t xml:space="preserve"> notre truc ici. </w:t>
+      </w:r>
+    </w:p>
+    <w:p>
+      <w:pPr>
+        <w:rPr>
+          <w:b/>
+          <w:bCs/>
+        </w:rPr>
+      </w:pPr>
+      <w:r>
+        <w:rPr>
+          <w:b/>
+          <w:bCs/>
+        </w:rPr>
+        <w:t xml:space="preserve">Ajouter </w:t>
+      </w:r>
+      <w:proofErr w:type="spellStart"/>
+      <w:r>
+        <w:rPr>
+          <w:b/>
+          <w:bCs/>
+        </w:rPr>
+        <w:t>raw_index</w:t>
+      </w:r>
+      <w:proofErr w:type="spellEnd"/>
+      <w:r>
+        <w:rPr>
+          <w:b/>
+          <w:bCs/>
+        </w:rPr>
+        <w:t xml:space="preserve"> : optionnel, nécessaire si on veut effectuer des </w:t>
+      </w:r>
+      <w:proofErr w:type="spellStart"/>
+      <w:r>
+        <w:rPr>
+          <w:b/>
+          <w:bCs/>
+        </w:rPr>
+        <w:t>modifs</w:t>
+      </w:r>
+      <w:proofErr w:type="spellEnd"/>
+      <w:r>
+        <w:rPr>
+          <w:b/>
+          <w:bCs/>
+        </w:rPr>
+        <w:t xml:space="preserve"> de </w:t>
+      </w:r>
+      <w:proofErr w:type="spellStart"/>
+      <w:r>
+        <w:rPr>
+          <w:b/>
+          <w:bCs/>
+        </w:rPr>
+        <w:t>filtering</w:t>
+      </w:r>
+      <w:proofErr w:type="spellEnd"/>
+      <w:r>
+        <w:rPr>
+          <w:b/>
+          <w:bCs/>
+        </w:rPr>
+        <w:t>.</w:t>
+      </w:r>
+    </w:p>
+    <w:p>
+      <w:pPr>
+        <w:rPr>
+          <w:b/>
+          <w:bCs/>
+        </w:rPr>
+      </w:pPr>
+      <w:r>
+        <w:rPr>
+          <w:b/>
+          <w:bCs/>
+        </w:rPr>
+        <w:t xml:space="preserve">Pour toutes les fonctions du </w:t>
+      </w:r>
+      <w:proofErr w:type="spellStart"/>
+      <w:r>
+        <w:rPr>
+          <w:b/>
+          <w:bCs/>
+        </w:rPr>
+        <w:t>filtering</w:t>
+      </w:r>
+      <w:proofErr w:type="spellEnd"/>
+      <w:r>
+        <w:rPr>
+          <w:b/>
+          <w:bCs/>
+        </w:rPr>
+        <w:t xml:space="preserve">, corriger avec ça. </w:t>
+      </w:r>
+    </w:p>
+    <w:p>
+      <w:pPr>
+        <w:rPr>
+          <w:b/>
+          <w:bCs/>
+        </w:rPr>
+      </w:pPr>
+      <w:r>
+        <w:rPr>
+          <w:b/>
+          <w:bCs/>
+        </w:rPr>
+        <w:t xml:space="preserve">Ajouter lag </w:t>
+      </w:r>
+      <w:proofErr w:type="spellStart"/>
+      <w:r>
+        <w:rPr>
+          <w:b/>
+          <w:bCs/>
+        </w:rPr>
+        <w:t>etc</w:t>
+      </w:r>
+      <w:proofErr w:type="spellEnd"/>
+      <w:r>
+        <w:rPr>
+          <w:b/>
+          <w:bCs/>
+        </w:rPr>
+        <w:t xml:space="preserve"> comme valeurs dans la table.</w:t>
+      </w:r>
+    </w:p>
+    <w:p>
+      <w:pPr>
+        <w:rPr>
+          <w:b/>
+          <w:bCs/>
+        </w:rPr>
+      </w:pPr>
+      <w:r>
+        <w:rPr>
+          <w:b/>
+          <w:bCs/>
+        </w:rPr>
+        <w:t>Exploration graphique possible n’importe quand.</w:t>
+      </w:r>
+    </w:p>
+    <w:p>
+      <w:pPr>
+        <w:rPr>
+          <w:b/>
+          <w:bCs/>
+        </w:rPr>
+      </w:pPr>
+      <w:r>
+        <w:rPr>
+          <w:b/>
+          <w:bCs/>
+        </w:rPr>
+        <w:t>Faire les dernières corrections des valeurs dans la table.</w:t>
+      </w:r>
+    </w:p>
+    <w:p>
+      <w:pPr>
+        <w:rPr>
+          <w:b/>
+          <w:bCs/>
+        </w:rPr>
+      </w:pPr>
+      <w:r>
+        <w:rPr>
+          <w:b/>
+          <w:bCs/>
+        </w:rPr>
+        <w:t xml:space="preserve">Une fois que tout ça est effectué, </w:t>
+      </w:r>
+      <w:proofErr w:type="spellStart"/>
+      <w:r>
+        <w:rPr>
+          <w:b/>
+          <w:bCs/>
+        </w:rPr>
+        <w:t>parsing</w:t>
+      </w:r>
+      <w:proofErr w:type="spellEnd"/>
+      <w:r>
+        <w:rPr>
+          <w:b/>
+          <w:bCs/>
+        </w:rPr>
+        <w:t xml:space="preserve">. Ça c’est presque </w:t>
+      </w:r>
+      <w:proofErr w:type="spellStart"/>
+      <w:r>
+        <w:rPr>
+          <w:b/>
+          <w:bCs/>
+        </w:rPr>
+        <w:t>finito</w:t>
+      </w:r>
+      <w:proofErr w:type="spellEnd"/>
+      <w:r>
+        <w:rPr>
+          <w:b/>
+          <w:bCs/>
+        </w:rPr>
+        <w:t xml:space="preserve">. </w:t>
+      </w:r>
+      <w:r>
+        <w:rPr>
+          <w:b/>
+          <w:bCs/>
+        </w:rPr>
+        <w:t xml:space="preserve">Avec </w:t>
+      </w:r>
+      <w:proofErr w:type="spellStart"/>
+      <w:r>
+        <w:rPr>
+          <w:b/>
+          <w:bCs/>
+        </w:rPr>
+        <w:t>parsing</w:t>
+      </w:r>
+      <w:proofErr w:type="spellEnd"/>
+      <w:r>
+        <w:rPr>
+          <w:b/>
+          <w:bCs/>
+        </w:rPr>
+        <w:t xml:space="preserve">, chaque matrice d’adjacence. </w:t>
+      </w:r>
+    </w:p>
+    <w:p>
+      <w:pPr>
+        <w:rPr>
+          <w:b/>
+          <w:bCs/>
+        </w:rPr>
+      </w:pPr>
+      <w:r>
+        <w:rPr>
+          <w:b/>
+          <w:bCs/>
+        </w:rPr>
+        <w:t xml:space="preserve">Trier entre ce qui est très </w:t>
+      </w:r>
+      <w:proofErr w:type="spellStart"/>
+      <w:r>
+        <w:rPr>
+          <w:b/>
+          <w:bCs/>
+        </w:rPr>
+        <w:t>specifique</w:t>
+      </w:r>
+      <w:proofErr w:type="spellEnd"/>
+      <w:r>
+        <w:rPr>
+          <w:b/>
+          <w:bCs/>
+        </w:rPr>
+        <w:t xml:space="preserve"> à notre cas et ce qui peut être plus </w:t>
+      </w:r>
+      <w:proofErr w:type="spellStart"/>
+      <w:r>
+        <w:rPr>
+          <w:b/>
+          <w:bCs/>
+        </w:rPr>
+        <w:t>general</w:t>
+      </w:r>
+      <w:proofErr w:type="spellEnd"/>
+      <w:r>
+        <w:rPr>
+          <w:b/>
+          <w:bCs/>
+        </w:rPr>
+        <w:t xml:space="preserve">. </w:t>
       </w:r>
     </w:p>
     <w:sectPr>

</xml_diff>